<commit_message>
HU_V2: Ajustes en las fechas de las pruebas de aceptación
</commit_message>
<xml_diff>
--- a/documentacion/HU/7386_HU.docx
+++ b/documentacion/HU/7386_HU.docx
@@ -429,7 +429,16 @@
           <w:szCs w:val="32"/>
           <w:lang w:val="es-ES"/>
         </w:rPr>
-        <w:t>20</w:t>
+        <w:t>2</w:t>
+      </w:r>
+      <w:r>
+        <w:rPr>
+          <w:rFonts w:eastAsia="Aptos" w:cs="Times New Roman"/>
+          <w:sz w:val="32"/>
+          <w:szCs w:val="32"/>
+          <w:lang w:val="es-ES"/>
+        </w:rPr>
+        <w:t>1</w:t>
       </w:r>
       <w:r>
         <w:rPr>
@@ -451,8 +460,8 @@
       <w:tblGrid>
         <w:gridCol w:w="1224"/>
         <w:gridCol w:w="3818"/>
-        <w:gridCol w:w="2281"/>
-        <w:gridCol w:w="1693"/>
+        <w:gridCol w:w="2608"/>
+        <w:gridCol w:w="1366"/>
       </w:tblGrid>
       <w:tr>
         <w:tc>
@@ -520,7 +529,7 @@
         </w:tc>
         <w:tc>
           <w:tcPr>
-            <w:tcW w:w="0" w:type="auto"/>
+            <w:tcW w:w="2608" w:type="dxa"/>
             <w:hideMark/>
           </w:tcPr>
           <w:p>
@@ -551,7 +560,7 @@
         </w:tc>
         <w:tc>
           <w:tcPr>
-            <w:tcW w:w="0" w:type="auto"/>
+            <w:tcW w:w="1366" w:type="dxa"/>
             <w:hideMark/>
           </w:tcPr>
           <w:p>
@@ -638,7 +647,7 @@
         </w:tc>
         <w:tc>
           <w:tcPr>
-            <w:tcW w:w="0" w:type="auto"/>
+            <w:tcW w:w="2608" w:type="dxa"/>
             <w:hideMark/>
           </w:tcPr>
           <w:p>
@@ -664,7 +673,7 @@
         </w:tc>
         <w:tc>
           <w:tcPr>
-            <w:tcW w:w="0" w:type="auto"/>
+            <w:tcW w:w="1366" w:type="dxa"/>
             <w:hideMark/>
           </w:tcPr>
           <w:p>
@@ -746,7 +755,7 @@
         </w:tc>
         <w:tc>
           <w:tcPr>
-            <w:tcW w:w="0" w:type="auto"/>
+            <w:tcW w:w="2608" w:type="dxa"/>
             <w:hideMark/>
           </w:tcPr>
           <w:p>
@@ -772,7 +781,7 @@
         </w:tc>
         <w:tc>
           <w:tcPr>
-            <w:tcW w:w="0" w:type="auto"/>
+            <w:tcW w:w="1366" w:type="dxa"/>
             <w:hideMark/>
           </w:tcPr>
           <w:p>
@@ -854,7 +863,7 @@
         </w:tc>
         <w:tc>
           <w:tcPr>
-            <w:tcW w:w="0" w:type="auto"/>
+            <w:tcW w:w="2608" w:type="dxa"/>
             <w:hideMark/>
           </w:tcPr>
           <w:p>
@@ -880,7 +889,7 @@
         </w:tc>
         <w:tc>
           <w:tcPr>
-            <w:tcW w:w="0" w:type="auto"/>
+            <w:tcW w:w="1366" w:type="dxa"/>
             <w:hideMark/>
           </w:tcPr>
           <w:p>
@@ -962,7 +971,7 @@
         </w:tc>
         <w:tc>
           <w:tcPr>
-            <w:tcW w:w="0" w:type="auto"/>
+            <w:tcW w:w="2608" w:type="dxa"/>
             <w:hideMark/>
           </w:tcPr>
           <w:p>
@@ -988,7 +997,7 @@
         </w:tc>
         <w:tc>
           <w:tcPr>
-            <w:tcW w:w="0" w:type="auto"/>
+            <w:tcW w:w="1366" w:type="dxa"/>
             <w:hideMark/>
           </w:tcPr>
           <w:p>
@@ -1070,7 +1079,7 @@
         </w:tc>
         <w:tc>
           <w:tcPr>
-            <w:tcW w:w="0" w:type="auto"/>
+            <w:tcW w:w="2608" w:type="dxa"/>
             <w:hideMark/>
           </w:tcPr>
           <w:p>
@@ -1096,7 +1105,7 @@
         </w:tc>
         <w:tc>
           <w:tcPr>
-            <w:tcW w:w="0" w:type="auto"/>
+            <w:tcW w:w="1366" w:type="dxa"/>
             <w:hideMark/>
           </w:tcPr>
           <w:p>
@@ -1178,7 +1187,7 @@
         </w:tc>
         <w:tc>
           <w:tcPr>
-            <w:tcW w:w="0" w:type="auto"/>
+            <w:tcW w:w="2608" w:type="dxa"/>
             <w:hideMark/>
           </w:tcPr>
           <w:p>
@@ -1204,7 +1213,7 @@
         </w:tc>
         <w:tc>
           <w:tcPr>
-            <w:tcW w:w="0" w:type="auto"/>
+            <w:tcW w:w="1366" w:type="dxa"/>
             <w:hideMark/>
           </w:tcPr>
           <w:p>
@@ -1286,7 +1295,7 @@
         </w:tc>
         <w:tc>
           <w:tcPr>
-            <w:tcW w:w="0" w:type="auto"/>
+            <w:tcW w:w="2608" w:type="dxa"/>
             <w:hideMark/>
           </w:tcPr>
           <w:p>
@@ -1312,7 +1321,7 @@
         </w:tc>
         <w:tc>
           <w:tcPr>
-            <w:tcW w:w="0" w:type="auto"/>
+            <w:tcW w:w="1366" w:type="dxa"/>
             <w:hideMark/>
           </w:tcPr>
           <w:p>
@@ -1394,7 +1403,7 @@
         </w:tc>
         <w:tc>
           <w:tcPr>
-            <w:tcW w:w="0" w:type="auto"/>
+            <w:tcW w:w="2608" w:type="dxa"/>
             <w:hideMark/>
           </w:tcPr>
           <w:p>
@@ -1414,66 +1423,47 @@
                 <w:lang w:eastAsia="es-419"/>
                 <w14:ligatures w14:val="none"/>
               </w:rPr>
-              <w:t>RF8, RF9, RF11</w:t>
-            </w:r>
-          </w:p>
-        </w:tc>
-        <w:tc>
-          <w:tcPr>
-            <w:tcW w:w="0" w:type="auto"/>
-            <w:hideMark/>
-          </w:tcPr>
-          <w:p>
-            <w:pPr>
-              <w:spacing w:line="240" w:lineRule="auto"/>
+              <w:t>RF8, RF9, RF1</w:t>
+            </w:r>
+            <w:r>
               <w:rPr>
                 <w:rFonts w:eastAsia="Times New Roman" w:cs="Times New Roman"/>
                 <w:kern w:val="0"/>
                 <w:lang w:eastAsia="es-419"/>
                 <w14:ligatures w14:val="none"/>
               </w:rPr>
-            </w:pPr>
-            <w:r>
+              <w:t>0, RF13</w:t>
+            </w:r>
+          </w:p>
+        </w:tc>
+        <w:tc>
+          <w:tcPr>
+            <w:tcW w:w="1366" w:type="dxa"/>
+            <w:hideMark/>
+          </w:tcPr>
+          <w:p>
+            <w:pPr>
+              <w:spacing w:line="240" w:lineRule="auto"/>
               <w:rPr>
                 <w:rFonts w:eastAsia="Times New Roman" w:cs="Times New Roman"/>
                 <w:kern w:val="0"/>
                 <w:lang w:eastAsia="es-419"/>
                 <w14:ligatures w14:val="none"/>
               </w:rPr>
-              <w:t>25h</w:t>
-            </w:r>
-          </w:p>
-        </w:tc>
-      </w:tr>
-      <w:tr>
-        <w:tc>
-          <w:tcPr>
-            <w:tcW w:w="0" w:type="auto"/>
-            <w:hideMark/>
-          </w:tcPr>
-          <w:p>
-            <w:pPr>
-              <w:spacing w:line="240" w:lineRule="auto"/>
+            </w:pPr>
+            <w:r>
               <w:rPr>
                 <w:rFonts w:eastAsia="Times New Roman" w:cs="Times New Roman"/>
                 <w:kern w:val="0"/>
                 <w:lang w:eastAsia="es-419"/>
                 <w14:ligatures w14:val="none"/>
               </w:rPr>
-            </w:pPr>
-            <w:r>
-              <w:rPr>
-                <w:rFonts w:eastAsia="Times New Roman" w:cs="Times New Roman"/>
-                <w:b/>
-                <w:bCs/>
-                <w:kern w:val="0"/>
-                <w:lang w:eastAsia="es-419"/>
-                <w14:ligatures w14:val="none"/>
-              </w:rPr>
-              <w:t>HU-09</w:t>
-            </w:r>
-          </w:p>
-        </w:tc>
+              <w:t>25h</w:t>
+            </w:r>
+          </w:p>
+        </w:tc>
+      </w:tr>
+      <w:tr>
         <w:tc>
           <w:tcPr>
             <w:tcW w:w="0" w:type="auto"/>
@@ -1492,11 +1482,13 @@
             <w:r>
               <w:rPr>
                 <w:rFonts w:eastAsia="Times New Roman" w:cs="Times New Roman"/>
+                <w:b/>
+                <w:bCs/>
                 <w:kern w:val="0"/>
                 <w:lang w:eastAsia="es-419"/>
                 <w14:ligatures w14:val="none"/>
               </w:rPr>
-              <w:t>Confirmar cita desde la aplicación o WhatsApp</w:t>
+              <w:t>HU-09</w:t>
             </w:r>
           </w:p>
         </w:tc>
@@ -1522,13 +1514,13 @@
                 <w:lang w:eastAsia="es-419"/>
                 <w14:ligatures w14:val="none"/>
               </w:rPr>
-              <w:t>RF10, RF11</w:t>
-            </w:r>
-          </w:p>
-        </w:tc>
-        <w:tc>
-          <w:tcPr>
-            <w:tcW w:w="0" w:type="auto"/>
+              <w:t>Confirmar cita desde la aplicación o WhatsApp</w:t>
+            </w:r>
+          </w:p>
+        </w:tc>
+        <w:tc>
+          <w:tcPr>
+            <w:tcW w:w="2608" w:type="dxa"/>
             <w:hideMark/>
           </w:tcPr>
           <w:p>
@@ -1548,43 +1540,22 @@
                 <w:lang w:eastAsia="es-419"/>
                 <w14:ligatures w14:val="none"/>
               </w:rPr>
-              <w:t>5h</w:t>
-            </w:r>
-          </w:p>
-        </w:tc>
-      </w:tr>
-      <w:tr>
-        <w:tc>
-          <w:tcPr>
-            <w:tcW w:w="0" w:type="auto"/>
-            <w:hideMark/>
-          </w:tcPr>
-          <w:p>
-            <w:pPr>
-              <w:spacing w:line="240" w:lineRule="auto"/>
+              <w:t>RF10, RF1</w:t>
+            </w:r>
+            <w:r>
               <w:rPr>
                 <w:rFonts w:eastAsia="Times New Roman" w:cs="Times New Roman"/>
                 <w:kern w:val="0"/>
                 <w:lang w:eastAsia="es-419"/>
                 <w14:ligatures w14:val="none"/>
               </w:rPr>
-            </w:pPr>
-            <w:r>
-              <w:rPr>
-                <w:rFonts w:eastAsia="Times New Roman" w:cs="Times New Roman"/>
-                <w:b/>
-                <w:bCs/>
-                <w:kern w:val="0"/>
-                <w:lang w:eastAsia="es-419"/>
-                <w14:ligatures w14:val="none"/>
-              </w:rPr>
-              <w:t>HU-10</w:t>
-            </w:r>
-          </w:p>
-        </w:tc>
-        <w:tc>
-          <w:tcPr>
-            <w:tcW w:w="0" w:type="auto"/>
+              <w:t>3</w:t>
+            </w:r>
+          </w:p>
+        </w:tc>
+        <w:tc>
+          <w:tcPr>
+            <w:tcW w:w="1366" w:type="dxa"/>
             <w:hideMark/>
           </w:tcPr>
           <w:p>
@@ -1604,10 +1575,12 @@
                 <w:lang w:eastAsia="es-419"/>
                 <w14:ligatures w14:val="none"/>
               </w:rPr>
-              <w:t>Visualizar agenda</w:t>
-            </w:r>
-          </w:p>
-        </w:tc>
+              <w:t>5h</w:t>
+            </w:r>
+          </w:p>
+        </w:tc>
+      </w:tr>
+      <w:tr>
         <w:tc>
           <w:tcPr>
             <w:tcW w:w="0" w:type="auto"/>
@@ -1626,11 +1599,13 @@
             <w:r>
               <w:rPr>
                 <w:rFonts w:eastAsia="Times New Roman" w:cs="Times New Roman"/>
+                <w:b/>
+                <w:bCs/>
                 <w:kern w:val="0"/>
                 <w:lang w:eastAsia="es-419"/>
                 <w14:ligatures w14:val="none"/>
               </w:rPr>
-              <w:t>RF12</w:t>
+              <w:t>HU-10</w:t>
             </w:r>
           </w:p>
         </w:tc>
@@ -1656,15 +1631,13 @@
                 <w:lang w:eastAsia="es-419"/>
                 <w14:ligatures w14:val="none"/>
               </w:rPr>
-              <w:t>8h</w:t>
-            </w:r>
-          </w:p>
-        </w:tc>
-      </w:tr>
-      <w:tr>
-        <w:tc>
-          <w:tcPr>
-            <w:tcW w:w="0" w:type="auto"/>
+              <w:t>Visualizar agenda</w:t>
+            </w:r>
+          </w:p>
+        </w:tc>
+        <w:tc>
+          <w:tcPr>
+            <w:tcW w:w="2608" w:type="dxa"/>
             <w:hideMark/>
           </w:tcPr>
           <w:p>
@@ -1680,19 +1653,17 @@
             <w:r>
               <w:rPr>
                 <w:rFonts w:eastAsia="Times New Roman" w:cs="Times New Roman"/>
-                <w:b/>
-                <w:bCs/>
                 <w:kern w:val="0"/>
                 <w:lang w:eastAsia="es-419"/>
                 <w14:ligatures w14:val="none"/>
               </w:rPr>
-              <w:t>HU-11</w:t>
-            </w:r>
-          </w:p>
-        </w:tc>
-        <w:tc>
-          <w:tcPr>
-            <w:tcW w:w="0" w:type="auto"/>
+              <w:t>RF12</w:t>
+            </w:r>
+          </w:p>
+        </w:tc>
+        <w:tc>
+          <w:tcPr>
+            <w:tcW w:w="1366" w:type="dxa"/>
             <w:hideMark/>
           </w:tcPr>
           <w:p>
@@ -1712,10 +1683,12 @@
                 <w:lang w:eastAsia="es-419"/>
                 <w14:ligatures w14:val="none"/>
               </w:rPr>
-              <w:t>Registrar y consultar fichas médicas</w:t>
-            </w:r>
-          </w:p>
-        </w:tc>
+              <w:t>8h</w:t>
+            </w:r>
+          </w:p>
+        </w:tc>
+      </w:tr>
+      <w:tr>
         <w:tc>
           <w:tcPr>
             <w:tcW w:w="0" w:type="auto"/>
@@ -1734,11 +1707,13 @@
             <w:r>
               <w:rPr>
                 <w:rFonts w:eastAsia="Times New Roman" w:cs="Times New Roman"/>
+                <w:b/>
+                <w:bCs/>
                 <w:kern w:val="0"/>
                 <w:lang w:eastAsia="es-419"/>
                 <w14:ligatures w14:val="none"/>
               </w:rPr>
-              <w:t>RF13, RF14, RNF1</w:t>
+              <w:t>HU-11</w:t>
             </w:r>
           </w:p>
         </w:tc>
@@ -1764,15 +1739,13 @@
                 <w:lang w:eastAsia="es-419"/>
                 <w14:ligatures w14:val="none"/>
               </w:rPr>
-              <w:t>10h</w:t>
-            </w:r>
-          </w:p>
-        </w:tc>
-      </w:tr>
-      <w:tr>
-        <w:tc>
-          <w:tcPr>
-            <w:tcW w:w="0" w:type="auto"/>
+              <w:t>Registrar y consultar fichas médicas</w:t>
+            </w:r>
+          </w:p>
+        </w:tc>
+        <w:tc>
+          <w:tcPr>
+            <w:tcW w:w="2608" w:type="dxa"/>
             <w:hideMark/>
           </w:tcPr>
           <w:p>
@@ -1788,31 +1761,21 @@
             <w:r>
               <w:rPr>
                 <w:rFonts w:eastAsia="Times New Roman" w:cs="Times New Roman"/>
-                <w:b/>
-                <w:bCs/>
                 <w:kern w:val="0"/>
                 <w:lang w:eastAsia="es-419"/>
                 <w14:ligatures w14:val="none"/>
               </w:rPr>
-              <w:t>HU-12</w:t>
-            </w:r>
-          </w:p>
-        </w:tc>
-        <w:tc>
-          <w:tcPr>
-            <w:tcW w:w="0" w:type="auto"/>
-            <w:hideMark/>
-          </w:tcPr>
-          <w:p>
-            <w:pPr>
-              <w:spacing w:line="240" w:lineRule="auto"/>
+              <w:t>RF1</w:t>
+            </w:r>
+            <w:r>
               <w:rPr>
                 <w:rFonts w:eastAsia="Times New Roman" w:cs="Times New Roman"/>
                 <w:kern w:val="0"/>
                 <w:lang w:eastAsia="es-419"/>
                 <w14:ligatures w14:val="none"/>
               </w:rPr>
-            </w:pPr>
+              <w:t>1</w:t>
+            </w:r>
             <w:r>
               <w:rPr>
                 <w:rFonts w:eastAsia="Times New Roman" w:cs="Times New Roman"/>
@@ -1820,25 +1783,17 @@
                 <w:lang w:eastAsia="es-419"/>
                 <w14:ligatures w14:val="none"/>
               </w:rPr>
-              <w:t>Consultar historial de citas</w:t>
-            </w:r>
-          </w:p>
-        </w:tc>
-        <w:tc>
-          <w:tcPr>
-            <w:tcW w:w="0" w:type="auto"/>
-            <w:hideMark/>
-          </w:tcPr>
-          <w:p>
-            <w:pPr>
-              <w:spacing w:line="240" w:lineRule="auto"/>
+              <w:t>, RF1</w:t>
+            </w:r>
+            <w:r>
               <w:rPr>
                 <w:rFonts w:eastAsia="Times New Roman" w:cs="Times New Roman"/>
                 <w:kern w:val="0"/>
                 <w:lang w:eastAsia="es-419"/>
                 <w14:ligatures w14:val="none"/>
               </w:rPr>
-            </w:pPr>
+              <w:t>5</w:t>
+            </w:r>
             <w:r>
               <w:rPr>
                 <w:rFonts w:eastAsia="Times New Roman" w:cs="Times New Roman"/>
@@ -1846,13 +1801,13 @@
                 <w:lang w:eastAsia="es-419"/>
                 <w14:ligatures w14:val="none"/>
               </w:rPr>
-              <w:t>RF9</w:t>
-            </w:r>
-          </w:p>
-        </w:tc>
-        <w:tc>
-          <w:tcPr>
-            <w:tcW w:w="0" w:type="auto"/>
+              <w:t>, RNF1</w:t>
+            </w:r>
+          </w:p>
+        </w:tc>
+        <w:tc>
+          <w:tcPr>
+            <w:tcW w:w="1366" w:type="dxa"/>
             <w:hideMark/>
           </w:tcPr>
           <w:p>
@@ -1872,7 +1827,7 @@
                 <w:lang w:eastAsia="es-419"/>
                 <w14:ligatures w14:val="none"/>
               </w:rPr>
-              <w:t>5h</w:t>
+              <w:t>10h</w:t>
             </w:r>
           </w:p>
         </w:tc>
@@ -1902,7 +1857,7 @@
                 <w:lang w:eastAsia="es-419"/>
                 <w14:ligatures w14:val="none"/>
               </w:rPr>
-              <w:t>HU-13</w:t>
+              <w:t>HU-12</w:t>
             </w:r>
           </w:p>
         </w:tc>
@@ -1928,13 +1883,13 @@
                 <w:lang w:eastAsia="es-419"/>
                 <w14:ligatures w14:val="none"/>
               </w:rPr>
-              <w:t>Ver perfiles de odontólogos</w:t>
-            </w:r>
-          </w:p>
-        </w:tc>
-        <w:tc>
-          <w:tcPr>
-            <w:tcW w:w="0" w:type="auto"/>
+              <w:t>Consultar historial de citas</w:t>
+            </w:r>
+          </w:p>
+        </w:tc>
+        <w:tc>
+          <w:tcPr>
+            <w:tcW w:w="2608" w:type="dxa"/>
             <w:hideMark/>
           </w:tcPr>
           <w:p>
@@ -1954,13 +1909,13 @@
                 <w:lang w:eastAsia="es-419"/>
                 <w14:ligatures w14:val="none"/>
               </w:rPr>
-              <w:t>RF16</w:t>
-            </w:r>
-          </w:p>
-        </w:tc>
-        <w:tc>
-          <w:tcPr>
-            <w:tcW w:w="0" w:type="auto"/>
+              <w:t>RF9</w:t>
+            </w:r>
+          </w:p>
+        </w:tc>
+        <w:tc>
+          <w:tcPr>
+            <w:tcW w:w="1366" w:type="dxa"/>
             <w:hideMark/>
           </w:tcPr>
           <w:p>
@@ -1980,7 +1935,7 @@
                 <w:lang w:eastAsia="es-419"/>
                 <w14:ligatures w14:val="none"/>
               </w:rPr>
-              <w:t>3h</w:t>
+              <w:t>5h</w:t>
             </w:r>
           </w:p>
         </w:tc>
@@ -2010,7 +1965,7 @@
                 <w:lang w:eastAsia="es-419"/>
                 <w14:ligatures w14:val="none"/>
               </w:rPr>
-              <w:t>HU-14</w:t>
+              <w:t>HU-13</w:t>
             </w:r>
           </w:p>
         </w:tc>
@@ -2036,13 +1991,13 @@
                 <w:lang w:eastAsia="es-419"/>
                 <w14:ligatures w14:val="none"/>
               </w:rPr>
-              <w:t>Visualizar estadísticas por rol</w:t>
-            </w:r>
-          </w:p>
-        </w:tc>
-        <w:tc>
-          <w:tcPr>
-            <w:tcW w:w="0" w:type="auto"/>
+              <w:t>Ver perfiles de odontólogos</w:t>
+            </w:r>
+          </w:p>
+        </w:tc>
+        <w:tc>
+          <w:tcPr>
+            <w:tcW w:w="2608" w:type="dxa"/>
             <w:hideMark/>
           </w:tcPr>
           <w:p>
@@ -2062,66 +2017,47 @@
                 <w:lang w:eastAsia="es-419"/>
                 <w14:ligatures w14:val="none"/>
               </w:rPr>
-              <w:t>RF15</w:t>
-            </w:r>
-          </w:p>
-        </w:tc>
-        <w:tc>
-          <w:tcPr>
-            <w:tcW w:w="0" w:type="auto"/>
-            <w:hideMark/>
-          </w:tcPr>
-          <w:p>
-            <w:pPr>
-              <w:spacing w:line="240" w:lineRule="auto"/>
+              <w:t>RF1</w:t>
+            </w:r>
+            <w:r>
               <w:rPr>
                 <w:rFonts w:eastAsia="Times New Roman" w:cs="Times New Roman"/>
                 <w:kern w:val="0"/>
                 <w:lang w:eastAsia="es-419"/>
                 <w14:ligatures w14:val="none"/>
               </w:rPr>
-            </w:pPr>
-            <w:r>
+              <w:t>7</w:t>
+            </w:r>
+          </w:p>
+        </w:tc>
+        <w:tc>
+          <w:tcPr>
+            <w:tcW w:w="1366" w:type="dxa"/>
+            <w:hideMark/>
+          </w:tcPr>
+          <w:p>
+            <w:pPr>
+              <w:spacing w:line="240" w:lineRule="auto"/>
               <w:rPr>
                 <w:rFonts w:eastAsia="Times New Roman" w:cs="Times New Roman"/>
                 <w:kern w:val="0"/>
                 <w:lang w:eastAsia="es-419"/>
                 <w14:ligatures w14:val="none"/>
               </w:rPr>
-              <w:t>10h</w:t>
-            </w:r>
-          </w:p>
-        </w:tc>
-      </w:tr>
-      <w:tr>
-        <w:tc>
-          <w:tcPr>
-            <w:tcW w:w="0" w:type="auto"/>
-            <w:hideMark/>
-          </w:tcPr>
-          <w:p>
-            <w:pPr>
-              <w:spacing w:line="240" w:lineRule="auto"/>
+            </w:pPr>
+            <w:r>
               <w:rPr>
                 <w:rFonts w:eastAsia="Times New Roman" w:cs="Times New Roman"/>
                 <w:kern w:val="0"/>
                 <w:lang w:eastAsia="es-419"/>
                 <w14:ligatures w14:val="none"/>
               </w:rPr>
-            </w:pPr>
-            <w:r>
-              <w:rPr>
-                <w:rFonts w:eastAsia="Times New Roman" w:cs="Times New Roman"/>
-                <w:b/>
-                <w:bCs/>
-                <w:kern w:val="0"/>
-                <w:lang w:eastAsia="es-419"/>
-                <w14:ligatures w14:val="none"/>
-              </w:rPr>
-              <w:t>HU-15</w:t>
-            </w:r>
-          </w:p>
-        </w:tc>
+              <w:t>3h</w:t>
+            </w:r>
+          </w:p>
+        </w:tc>
+      </w:tr>
+      <w:tr>
         <w:tc>
           <w:tcPr>
             <w:tcW w:w="0" w:type="auto"/>
@@ -2140,11 +2076,13 @@
             <w:r>
               <w:rPr>
                 <w:rFonts w:eastAsia="Times New Roman" w:cs="Times New Roman"/>
+                <w:b/>
+                <w:bCs/>
                 <w:kern w:val="0"/>
                 <w:lang w:eastAsia="es-419"/>
                 <w14:ligatures w14:val="none"/>
               </w:rPr>
-              <w:t>Generar reportes estadísticos</w:t>
+              <w:t>HU-14</w:t>
             </w:r>
           </w:p>
         </w:tc>
@@ -2170,13 +2108,13 @@
                 <w:lang w:eastAsia="es-419"/>
                 <w14:ligatures w14:val="none"/>
               </w:rPr>
-              <w:t>RF15</w:t>
-            </w:r>
-          </w:p>
-        </w:tc>
-        <w:tc>
-          <w:tcPr>
-            <w:tcW w:w="0" w:type="auto"/>
+              <w:t>Visualizar estadísticas por rol</w:t>
+            </w:r>
+          </w:p>
+        </w:tc>
+        <w:tc>
+          <w:tcPr>
+            <w:tcW w:w="2608" w:type="dxa"/>
             <w:hideMark/>
           </w:tcPr>
           <w:p>
@@ -2196,43 +2134,22 @@
                 <w:lang w:eastAsia="es-419"/>
                 <w14:ligatures w14:val="none"/>
               </w:rPr>
-              <w:t>4h</w:t>
-            </w:r>
-          </w:p>
-        </w:tc>
-      </w:tr>
-      <w:tr>
-        <w:tc>
-          <w:tcPr>
-            <w:tcW w:w="0" w:type="auto"/>
-            <w:hideMark/>
-          </w:tcPr>
-          <w:p>
-            <w:pPr>
-              <w:spacing w:line="240" w:lineRule="auto"/>
+              <w:t>RF1</w:t>
+            </w:r>
+            <w:r>
               <w:rPr>
                 <w:rFonts w:eastAsia="Times New Roman" w:cs="Times New Roman"/>
                 <w:kern w:val="0"/>
                 <w:lang w:eastAsia="es-419"/>
                 <w14:ligatures w14:val="none"/>
               </w:rPr>
-            </w:pPr>
-            <w:r>
-              <w:rPr>
-                <w:rFonts w:eastAsia="Times New Roman" w:cs="Times New Roman"/>
-                <w:b/>
-                <w:bCs/>
-                <w:kern w:val="0"/>
-                <w:lang w:eastAsia="es-419"/>
-                <w14:ligatures w14:val="none"/>
-              </w:rPr>
-              <w:t>HU-16</w:t>
-            </w:r>
-          </w:p>
-        </w:tc>
-        <w:tc>
-          <w:tcPr>
-            <w:tcW w:w="0" w:type="auto"/>
+              <w:t>6</w:t>
+            </w:r>
+          </w:p>
+        </w:tc>
+        <w:tc>
+          <w:tcPr>
+            <w:tcW w:w="1366" w:type="dxa"/>
             <w:hideMark/>
           </w:tcPr>
           <w:p>
@@ -2252,10 +2169,12 @@
                 <w:lang w:eastAsia="es-419"/>
                 <w14:ligatures w14:val="none"/>
               </w:rPr>
-              <w:t>Recuperar contraseña</w:t>
-            </w:r>
-          </w:p>
-        </w:tc>
+              <w:t>10h</w:t>
+            </w:r>
+          </w:p>
+        </w:tc>
+      </w:tr>
+      <w:tr>
         <w:tc>
           <w:tcPr>
             <w:tcW w:w="0" w:type="auto"/>
@@ -2274,11 +2193,13 @@
             <w:r>
               <w:rPr>
                 <w:rFonts w:eastAsia="Times New Roman" w:cs="Times New Roman"/>
+                <w:b/>
+                <w:bCs/>
                 <w:kern w:val="0"/>
                 <w:lang w:eastAsia="es-419"/>
                 <w14:ligatures w14:val="none"/>
               </w:rPr>
-              <w:t>RF2, RNF1</w:t>
+              <w:t>HU-15</w:t>
             </w:r>
           </w:p>
         </w:tc>
@@ -2304,22 +2225,18 @@
                 <w:lang w:eastAsia="es-419"/>
                 <w14:ligatures w14:val="none"/>
               </w:rPr>
-              <w:t>4h</w:t>
-            </w:r>
-          </w:p>
-        </w:tc>
-      </w:tr>
-      <w:tr>
-        <w:tc>
-          <w:tcPr>
-            <w:tcW w:w="0" w:type="auto"/>
-            <w:gridSpan w:val="3"/>
+              <w:t>Generar reportes estadísticos</w:t>
+            </w:r>
+          </w:p>
+        </w:tc>
+        <w:tc>
+          <w:tcPr>
+            <w:tcW w:w="2608" w:type="dxa"/>
             <w:hideMark/>
           </w:tcPr>
           <w:p>
             <w:pPr>
               <w:spacing w:line="240" w:lineRule="auto"/>
-              <w:jc w:val="right"/>
               <w:rPr>
                 <w:rFonts w:eastAsia="Times New Roman" w:cs="Times New Roman"/>
                 <w:kern w:val="0"/>
@@ -2330,19 +2247,192 @@
             <w:r>
               <w:rPr>
                 <w:rFonts w:eastAsia="Times New Roman" w:cs="Times New Roman"/>
-                <w:b/>
-                <w:bCs/>
                 <w:kern w:val="0"/>
                 <w:lang w:eastAsia="es-419"/>
                 <w14:ligatures w14:val="none"/>
               </w:rPr>
+              <w:t>RF1</w:t>
+            </w:r>
+            <w:r>
+              <w:rPr>
+                <w:rFonts w:eastAsia="Times New Roman" w:cs="Times New Roman"/>
+                <w:kern w:val="0"/>
+                <w:lang w:eastAsia="es-419"/>
+                <w14:ligatures w14:val="none"/>
+              </w:rPr>
+              <w:t>6</w:t>
+            </w:r>
+          </w:p>
+        </w:tc>
+        <w:tc>
+          <w:tcPr>
+            <w:tcW w:w="1366" w:type="dxa"/>
+            <w:hideMark/>
+          </w:tcPr>
+          <w:p>
+            <w:pPr>
+              <w:spacing w:line="240" w:lineRule="auto"/>
+              <w:rPr>
+                <w:rFonts w:eastAsia="Times New Roman" w:cs="Times New Roman"/>
+                <w:kern w:val="0"/>
+                <w:lang w:eastAsia="es-419"/>
+                <w14:ligatures w14:val="none"/>
+              </w:rPr>
+            </w:pPr>
+            <w:r>
+              <w:rPr>
+                <w:rFonts w:eastAsia="Times New Roman" w:cs="Times New Roman"/>
+                <w:kern w:val="0"/>
+                <w:lang w:eastAsia="es-419"/>
+                <w14:ligatures w14:val="none"/>
+              </w:rPr>
+              <w:t>4h</w:t>
+            </w:r>
+          </w:p>
+        </w:tc>
+      </w:tr>
+      <w:tr>
+        <w:tc>
+          <w:tcPr>
+            <w:tcW w:w="0" w:type="auto"/>
+            <w:hideMark/>
+          </w:tcPr>
+          <w:p>
+            <w:pPr>
+              <w:spacing w:line="240" w:lineRule="auto"/>
+              <w:rPr>
+                <w:rFonts w:eastAsia="Times New Roman" w:cs="Times New Roman"/>
+                <w:kern w:val="0"/>
+                <w:lang w:eastAsia="es-419"/>
+                <w14:ligatures w14:val="none"/>
+              </w:rPr>
+            </w:pPr>
+            <w:r>
+              <w:rPr>
+                <w:rFonts w:eastAsia="Times New Roman" w:cs="Times New Roman"/>
+                <w:b/>
+                <w:bCs/>
+                <w:kern w:val="0"/>
+                <w:lang w:eastAsia="es-419"/>
+                <w14:ligatures w14:val="none"/>
+              </w:rPr>
+              <w:t>HU-16</w:t>
+            </w:r>
+          </w:p>
+        </w:tc>
+        <w:tc>
+          <w:tcPr>
+            <w:tcW w:w="0" w:type="auto"/>
+            <w:hideMark/>
+          </w:tcPr>
+          <w:p>
+            <w:pPr>
+              <w:spacing w:line="240" w:lineRule="auto"/>
+              <w:rPr>
+                <w:rFonts w:eastAsia="Times New Roman" w:cs="Times New Roman"/>
+                <w:kern w:val="0"/>
+                <w:lang w:eastAsia="es-419"/>
+                <w14:ligatures w14:val="none"/>
+              </w:rPr>
+            </w:pPr>
+            <w:r>
+              <w:rPr>
+                <w:rFonts w:eastAsia="Times New Roman" w:cs="Times New Roman"/>
+                <w:kern w:val="0"/>
+                <w:lang w:eastAsia="es-419"/>
+                <w14:ligatures w14:val="none"/>
+              </w:rPr>
+              <w:t>Recuperar contraseña</w:t>
+            </w:r>
+          </w:p>
+        </w:tc>
+        <w:tc>
+          <w:tcPr>
+            <w:tcW w:w="2608" w:type="dxa"/>
+            <w:hideMark/>
+          </w:tcPr>
+          <w:p>
+            <w:pPr>
+              <w:spacing w:line="240" w:lineRule="auto"/>
+              <w:rPr>
+                <w:rFonts w:eastAsia="Times New Roman" w:cs="Times New Roman"/>
+                <w:kern w:val="0"/>
+                <w:lang w:eastAsia="es-419"/>
+                <w14:ligatures w14:val="none"/>
+              </w:rPr>
+            </w:pPr>
+            <w:r>
+              <w:rPr>
+                <w:rFonts w:eastAsia="Times New Roman" w:cs="Times New Roman"/>
+                <w:kern w:val="0"/>
+                <w:lang w:eastAsia="es-419"/>
+                <w14:ligatures w14:val="none"/>
+              </w:rPr>
+              <w:t>RF2, RNF1</w:t>
+            </w:r>
+          </w:p>
+        </w:tc>
+        <w:tc>
+          <w:tcPr>
+            <w:tcW w:w="1366" w:type="dxa"/>
+            <w:hideMark/>
+          </w:tcPr>
+          <w:p>
+            <w:pPr>
+              <w:spacing w:line="240" w:lineRule="auto"/>
+              <w:rPr>
+                <w:rFonts w:eastAsia="Times New Roman" w:cs="Times New Roman"/>
+                <w:kern w:val="0"/>
+                <w:lang w:eastAsia="es-419"/>
+                <w14:ligatures w14:val="none"/>
+              </w:rPr>
+            </w:pPr>
+            <w:r>
+              <w:rPr>
+                <w:rFonts w:eastAsia="Times New Roman" w:cs="Times New Roman"/>
+                <w:kern w:val="0"/>
+                <w:lang w:eastAsia="es-419"/>
+                <w14:ligatures w14:val="none"/>
+              </w:rPr>
+              <w:t>4h</w:t>
+            </w:r>
+          </w:p>
+        </w:tc>
+      </w:tr>
+      <w:tr>
+        <w:tc>
+          <w:tcPr>
+            <w:tcW w:w="7650" w:type="dxa"/>
+            <w:gridSpan w:val="3"/>
+            <w:hideMark/>
+          </w:tcPr>
+          <w:p>
+            <w:pPr>
+              <w:spacing w:line="240" w:lineRule="auto"/>
+              <w:jc w:val="right"/>
+              <w:rPr>
+                <w:rFonts w:eastAsia="Times New Roman" w:cs="Times New Roman"/>
+                <w:kern w:val="0"/>
+                <w:lang w:eastAsia="es-419"/>
+                <w14:ligatures w14:val="none"/>
+              </w:rPr>
+            </w:pPr>
+            <w:r>
+              <w:rPr>
+                <w:rFonts w:eastAsia="Times New Roman" w:cs="Times New Roman"/>
+                <w:b/>
+                <w:bCs/>
+                <w:kern w:val="0"/>
+                <w:lang w:eastAsia="es-419"/>
+                <w14:ligatures w14:val="none"/>
+              </w:rPr>
               <w:t>TOTAL:</w:t>
             </w:r>
           </w:p>
         </w:tc>
         <w:tc>
           <w:tcPr>
-            <w:tcW w:w="0" w:type="auto"/>
+            <w:tcW w:w="1366" w:type="dxa"/>
             <w:hideMark/>
           </w:tcPr>
           <w:p>
@@ -7834,7 +7924,39 @@
                 <w:sz w:val="18"/>
                 <w:szCs w:val="16"/>
               </w:rPr>
-              <w:t>Yo, como usuario quiero poder gestionar las citas médicas odontológicas, lo que incluye crear, reprogramar y cancelar citas.</w:t>
+              <w:t>Yo, como usuario quiero poder gestionar las citas médicas odontológicas, lo que incluye crear, reprogramar</w:t>
+            </w:r>
+            <w:r>
+              <w:rPr>
+                <w:rFonts w:eastAsia="Aptos"/>
+                <w:sz w:val="18"/>
+                <w:szCs w:val="16"/>
+              </w:rPr>
+              <w:t xml:space="preserve"> y</w:t>
+            </w:r>
+            <w:r>
+              <w:rPr>
+                <w:rFonts w:eastAsia="Aptos"/>
+                <w:sz w:val="18"/>
+                <w:szCs w:val="16"/>
+              </w:rPr>
+              <w:t xml:space="preserve"> cancelar citas</w:t>
+            </w:r>
+            <w:r>
+              <w:rPr>
+                <w:rFonts w:eastAsia="Aptos"/>
+                <w:sz w:val="18"/>
+                <w:szCs w:val="16"/>
+              </w:rPr>
+              <w:t>, además de registrar el pago de estas</w:t>
+            </w:r>
+            <w:r>
+              <w:rPr>
+                <w:rFonts w:eastAsia="Aptos"/>
+                <w:sz w:val="18"/>
+                <w:szCs w:val="16"/>
+              </w:rPr>
+              <w:t>.</w:t>
             </w:r>
           </w:p>
         </w:tc>
@@ -7913,7 +8035,23 @@
                 <w:sz w:val="18"/>
                 <w:szCs w:val="16"/>
               </w:rPr>
-              <w:t>Los administradores pueden gestionar citas de todos los pacientes y odontólogos.</w:t>
+              <w:t>Los administradores pueden gestionar citas de todos los pacientes y odontólogos</w:t>
+            </w:r>
+            <w:r>
+              <w:rPr>
+                <w:rFonts w:eastAsia="Aptos"/>
+                <w:sz w:val="18"/>
+                <w:szCs w:val="16"/>
+              </w:rPr>
+              <w:t>, junto con el registro del pago</w:t>
+            </w:r>
+            <w:r>
+              <w:rPr>
+                <w:rFonts w:eastAsia="Aptos"/>
+                <w:sz w:val="18"/>
+                <w:szCs w:val="16"/>
+              </w:rPr>
+              <w:t>.</w:t>
             </w:r>
           </w:p>
           <w:p>
@@ -7937,7 +8075,23 @@
                 <w:sz w:val="18"/>
                 <w:szCs w:val="16"/>
               </w:rPr>
-              <w:t>Los odontólogos pueden visualizar, reprogramar o cancelar citas de su agenda.</w:t>
+              <w:t>Los odontólogos pueden visualizar, reprogramar o cancelar citas de su agenda</w:t>
+            </w:r>
+            <w:r>
+              <w:rPr>
+                <w:rFonts w:eastAsia="Aptos"/>
+                <w:sz w:val="18"/>
+                <w:szCs w:val="16"/>
+              </w:rPr>
+              <w:t xml:space="preserve"> y registrar su pago</w:t>
+            </w:r>
+            <w:r>
+              <w:rPr>
+                <w:rFonts w:eastAsia="Aptos"/>
+                <w:sz w:val="18"/>
+                <w:szCs w:val="16"/>
+              </w:rPr>
+              <w:t>.</w:t>
             </w:r>
           </w:p>
         </w:tc>
@@ -9439,6 +9593,7 @@
                 <w:sz w:val="18"/>
                 <w:szCs w:val="18"/>
               </w:rPr>
+              <w:lastRenderedPageBreak/>
               <w:t>El paciente debe poder visualizar únicamente sus citas programadas.</w:t>
             </w:r>
           </w:p>
@@ -14012,6 +14167,38 @@
               </w:rPr>
               <w:t xml:space="preserve">Fecha: </w:t>
             </w:r>
+            <w:r>
+              <w:rPr>
+                <w:rFonts w:eastAsia="Aptos"/>
+                <w:sz w:val="18"/>
+                <w:szCs w:val="16"/>
+              </w:rPr>
+              <w:t>04</w:t>
+            </w:r>
+            <w:r>
+              <w:rPr>
+                <w:rFonts w:eastAsia="Aptos"/>
+                <w:sz w:val="18"/>
+                <w:szCs w:val="16"/>
+              </w:rPr>
+              <w:t>/</w:t>
+            </w:r>
+            <w:r>
+              <w:rPr>
+                <w:rFonts w:eastAsia="Aptos"/>
+                <w:sz w:val="18"/>
+                <w:szCs w:val="16"/>
+              </w:rPr>
+              <w:t>11</w:t>
+            </w:r>
+            <w:r>
+              <w:rPr>
+                <w:rFonts w:eastAsia="Aptos"/>
+                <w:sz w:val="18"/>
+                <w:szCs w:val="16"/>
+              </w:rPr>
+              <w:t>/2025</w:t>
+            </w:r>
           </w:p>
         </w:tc>
       </w:tr>
@@ -14068,7 +14255,47 @@
                 <w:sz w:val="18"/>
                 <w:szCs w:val="16"/>
               </w:rPr>
-              <w:t>Condiciones de ejecución: Ejecutar la aplicación web en el dominio proporcionado</w:t>
+              <w:t>Condiciones de ejecución: Ejecu</w:t>
+            </w:r>
+            <w:r>
+              <w:rPr>
+                <w:rFonts w:eastAsia="Aptos"/>
+                <w:sz w:val="18"/>
+                <w:szCs w:val="16"/>
+              </w:rPr>
+              <w:t>ción</w:t>
+            </w:r>
+            <w:r>
+              <w:rPr>
+                <w:rFonts w:eastAsia="Aptos"/>
+                <w:sz w:val="18"/>
+                <w:szCs w:val="16"/>
+              </w:rPr>
+              <w:t xml:space="preserve"> de</w:t>
+            </w:r>
+            <w:r>
+              <w:rPr>
+                <w:rFonts w:eastAsia="Aptos"/>
+                <w:sz w:val="18"/>
+                <w:szCs w:val="16"/>
+              </w:rPr>
+              <w:t xml:space="preserve"> </w:t>
+            </w:r>
+            <w:r>
+              <w:rPr>
+                <w:rFonts w:eastAsia="Aptos"/>
+                <w:sz w:val="18"/>
+                <w:szCs w:val="16"/>
+              </w:rPr>
+              <w:t>la</w:t>
+            </w:r>
+            <w:r>
+              <w:rPr>
+                <w:rFonts w:eastAsia="Aptos"/>
+                <w:sz w:val="18"/>
+                <w:szCs w:val="16"/>
+              </w:rPr>
+              <w:t xml:space="preserve"> aplicación en el entorno de desarrollo</w:t>
             </w:r>
           </w:p>
         </w:tc>
@@ -14114,7 +14341,15 @@
                 <w:sz w:val="18"/>
                 <w:szCs w:val="16"/>
               </w:rPr>
-              <w:t>1. Abrir el enlace de la aplicación web en un navegador</w:t>
+              <w:t xml:space="preserve">1. </w:t>
+            </w:r>
+            <w:r>
+              <w:rPr>
+                <w:rFonts w:eastAsia="Aptos"/>
+                <w:sz w:val="18"/>
+                <w:szCs w:val="16"/>
+              </w:rPr>
+              <w:t>Ejecutar el proyecto en el entorno de desarrollo</w:t>
             </w:r>
           </w:p>
           <w:p>
@@ -14435,6 +14670,22 @@
               </w:rPr>
               <w:t xml:space="preserve">Fecha: </w:t>
             </w:r>
+            <w:r>
+              <w:rPr>
+                <w:rFonts w:eastAsia="Aptos"/>
+                <w:sz w:val="18"/>
+                <w:szCs w:val="16"/>
+              </w:rPr>
+              <w:t>11</w:t>
+            </w:r>
+            <w:r>
+              <w:rPr>
+                <w:rFonts w:eastAsia="Aptos"/>
+                <w:sz w:val="18"/>
+                <w:szCs w:val="16"/>
+              </w:rPr>
+              <w:t>/11/2025</w:t>
+            </w:r>
           </w:p>
         </w:tc>
       </w:tr>
@@ -14491,7 +14742,31 @@
                 <w:sz w:val="18"/>
                 <w:szCs w:val="16"/>
               </w:rPr>
-              <w:t>Condiciones de ejecución: Ejecutar la aplicación web en el dominio proporcionado</w:t>
+              <w:t xml:space="preserve">Condiciones de ejecución: </w:t>
+            </w:r>
+            <w:r>
+              <w:rPr>
+                <w:rFonts w:eastAsia="Aptos"/>
+                <w:sz w:val="18"/>
+                <w:szCs w:val="16"/>
+              </w:rPr>
+              <w:t>Ejecución</w:t>
+            </w:r>
+            <w:r>
+              <w:rPr>
+                <w:rFonts w:eastAsia="Aptos"/>
+                <w:sz w:val="18"/>
+                <w:szCs w:val="16"/>
+              </w:rPr>
+              <w:t xml:space="preserve"> de</w:t>
+            </w:r>
+            <w:r>
+              <w:rPr>
+                <w:rFonts w:eastAsia="Aptos"/>
+                <w:sz w:val="18"/>
+                <w:szCs w:val="16"/>
+              </w:rPr>
+              <w:t xml:space="preserve"> la aplicación en el entorno de desarrollo</w:t>
             </w:r>
           </w:p>
         </w:tc>
@@ -14912,6 +15187,22 @@
               </w:rPr>
               <w:t xml:space="preserve">Fecha: </w:t>
             </w:r>
+            <w:r>
+              <w:rPr>
+                <w:rFonts w:eastAsia="Aptos"/>
+                <w:sz w:val="18"/>
+                <w:szCs w:val="16"/>
+              </w:rPr>
+              <w:t>11</w:t>
+            </w:r>
+            <w:r>
+              <w:rPr>
+                <w:rFonts w:eastAsia="Aptos"/>
+                <w:sz w:val="18"/>
+                <w:szCs w:val="16"/>
+              </w:rPr>
+              <w:t>/11/2025</w:t>
+            </w:r>
           </w:p>
         </w:tc>
       </w:tr>
@@ -14968,7 +15259,31 @@
                 <w:sz w:val="18"/>
                 <w:szCs w:val="16"/>
               </w:rPr>
-              <w:t>Condiciones de ejecución: Ejecutar la aplicación web en el dominio proporcionado</w:t>
+              <w:t xml:space="preserve">Condiciones de ejecución: </w:t>
+            </w:r>
+            <w:r>
+              <w:rPr>
+                <w:rFonts w:eastAsia="Aptos"/>
+                <w:sz w:val="18"/>
+                <w:szCs w:val="16"/>
+              </w:rPr>
+              <w:t xml:space="preserve">Ejecución </w:t>
+            </w:r>
+            <w:r>
+              <w:rPr>
+                <w:rFonts w:eastAsia="Aptos"/>
+                <w:sz w:val="18"/>
+                <w:szCs w:val="16"/>
+              </w:rPr>
+              <w:t xml:space="preserve">de </w:t>
+            </w:r>
+            <w:r>
+              <w:rPr>
+                <w:rFonts w:eastAsia="Aptos"/>
+                <w:sz w:val="18"/>
+                <w:szCs w:val="16"/>
+              </w:rPr>
+              <w:t>la aplicación en el entorno de desarrollo</w:t>
             </w:r>
           </w:p>
         </w:tc>
@@ -15409,6 +15724,14 @@
               </w:rPr>
               <w:t xml:space="preserve">Fecha: </w:t>
             </w:r>
+            <w:r>
+              <w:rPr>
+                <w:rFonts w:eastAsia="Aptos"/>
+                <w:sz w:val="18"/>
+                <w:szCs w:val="16"/>
+              </w:rPr>
+              <w:t>18/11/2025</w:t>
+            </w:r>
           </w:p>
         </w:tc>
       </w:tr>
@@ -15465,7 +15788,31 @@
                 <w:sz w:val="18"/>
                 <w:szCs w:val="16"/>
               </w:rPr>
-              <w:t>Condiciones de ejecución: Ejecutar la aplicación web en el dominio proporcionado</w:t>
+              <w:t xml:space="preserve">Condiciones de ejecución: </w:t>
+            </w:r>
+            <w:r>
+              <w:rPr>
+                <w:rFonts w:eastAsia="Aptos"/>
+                <w:sz w:val="18"/>
+                <w:szCs w:val="16"/>
+              </w:rPr>
+              <w:t xml:space="preserve">Ejecución </w:t>
+            </w:r>
+            <w:r>
+              <w:rPr>
+                <w:rFonts w:eastAsia="Aptos"/>
+                <w:sz w:val="18"/>
+                <w:szCs w:val="16"/>
+              </w:rPr>
+              <w:t xml:space="preserve">de </w:t>
+            </w:r>
+            <w:r>
+              <w:rPr>
+                <w:rFonts w:eastAsia="Aptos"/>
+                <w:sz w:val="18"/>
+                <w:szCs w:val="16"/>
+              </w:rPr>
+              <w:t>la aplicación en el entorno de desarrollo</w:t>
             </w:r>
           </w:p>
         </w:tc>
@@ -15866,7 +16213,15 @@
                 <w:sz w:val="18"/>
                 <w:szCs w:val="16"/>
               </w:rPr>
-              <w:t xml:space="preserve">Fecha: </w:t>
+              <w:t>Fecha:</w:t>
+            </w:r>
+            <w:r>
+              <w:rPr>
+                <w:rFonts w:eastAsia="Aptos"/>
+                <w:sz w:val="18"/>
+                <w:szCs w:val="16"/>
+              </w:rPr>
+              <w:t xml:space="preserve"> 18/11/2025</w:t>
             </w:r>
           </w:p>
         </w:tc>
@@ -15924,7 +16279,31 @@
                 <w:sz w:val="18"/>
                 <w:szCs w:val="16"/>
               </w:rPr>
-              <w:t>Condiciones de ejecución: Ejecutar la aplicación web en el dominio proporcionado</w:t>
+              <w:t xml:space="preserve">Condiciones de ejecución: </w:t>
+            </w:r>
+            <w:r>
+              <w:rPr>
+                <w:rFonts w:eastAsia="Aptos"/>
+                <w:sz w:val="18"/>
+                <w:szCs w:val="16"/>
+              </w:rPr>
+              <w:t xml:space="preserve">Ejecución </w:t>
+            </w:r>
+            <w:r>
+              <w:rPr>
+                <w:rFonts w:eastAsia="Aptos"/>
+                <w:sz w:val="18"/>
+                <w:szCs w:val="16"/>
+              </w:rPr>
+              <w:t xml:space="preserve">de </w:t>
+            </w:r>
+            <w:r>
+              <w:rPr>
+                <w:rFonts w:eastAsia="Aptos"/>
+                <w:sz w:val="18"/>
+                <w:szCs w:val="16"/>
+              </w:rPr>
+              <w:t>la aplicación en el entorno de desarrollo</w:t>
             </w:r>
           </w:p>
         </w:tc>
@@ -16375,6 +16754,14 @@
               </w:rPr>
               <w:t xml:space="preserve">Fecha: </w:t>
             </w:r>
+            <w:r>
+              <w:rPr>
+                <w:rFonts w:eastAsia="Aptos"/>
+                <w:sz w:val="18"/>
+                <w:szCs w:val="16"/>
+              </w:rPr>
+              <w:t>25/11/2025</w:t>
+            </w:r>
           </w:p>
         </w:tc>
       </w:tr>
@@ -16431,7 +16818,31 @@
                 <w:sz w:val="18"/>
                 <w:szCs w:val="16"/>
               </w:rPr>
-              <w:t>Condiciones de ejecución: Ejecutar la aplicación web en el dominio proporcionado</w:t>
+              <w:t xml:space="preserve">Condiciones de ejecución: </w:t>
+            </w:r>
+            <w:r>
+              <w:rPr>
+                <w:rFonts w:eastAsia="Aptos"/>
+                <w:sz w:val="18"/>
+                <w:szCs w:val="16"/>
+              </w:rPr>
+              <w:t>Ejecución</w:t>
+            </w:r>
+            <w:r>
+              <w:rPr>
+                <w:rFonts w:eastAsia="Aptos"/>
+                <w:sz w:val="18"/>
+                <w:szCs w:val="16"/>
+              </w:rPr>
+              <w:t xml:space="preserve"> de</w:t>
+            </w:r>
+            <w:r>
+              <w:rPr>
+                <w:rFonts w:eastAsia="Aptos"/>
+                <w:sz w:val="18"/>
+                <w:szCs w:val="16"/>
+              </w:rPr>
+              <w:t xml:space="preserve"> la aplicación en el entorno de desarrollo</w:t>
             </w:r>
           </w:p>
         </w:tc>
@@ -16833,6 +17244,14 @@
               </w:rPr>
               <w:t xml:space="preserve">Fecha: </w:t>
             </w:r>
+            <w:r>
+              <w:rPr>
+                <w:rFonts w:eastAsia="Aptos"/>
+                <w:sz w:val="18"/>
+                <w:szCs w:val="16"/>
+              </w:rPr>
+              <w:t>25/11/2025</w:t>
+            </w:r>
           </w:p>
         </w:tc>
       </w:tr>
@@ -16889,7 +17308,31 @@
                 <w:sz w:val="18"/>
                 <w:szCs w:val="16"/>
               </w:rPr>
-              <w:t>Condiciones de ejecución: Ejecutar la aplicación web en el dominio proporcionado</w:t>
+              <w:t xml:space="preserve">Condiciones de ejecución: </w:t>
+            </w:r>
+            <w:r>
+              <w:rPr>
+                <w:rFonts w:eastAsia="Aptos"/>
+                <w:sz w:val="18"/>
+                <w:szCs w:val="16"/>
+              </w:rPr>
+              <w:t xml:space="preserve">Ejecución </w:t>
+            </w:r>
+            <w:r>
+              <w:rPr>
+                <w:rFonts w:eastAsia="Aptos"/>
+                <w:sz w:val="18"/>
+                <w:szCs w:val="16"/>
+              </w:rPr>
+              <w:t xml:space="preserve">de </w:t>
+            </w:r>
+            <w:r>
+              <w:rPr>
+                <w:rFonts w:eastAsia="Aptos"/>
+                <w:sz w:val="18"/>
+                <w:szCs w:val="16"/>
+              </w:rPr>
+              <w:t>la aplicación en el entorno de desarrollo</w:t>
             </w:r>
           </w:p>
         </w:tc>
@@ -17348,6 +17791,14 @@
               </w:rPr>
               <w:t xml:space="preserve">Fecha: </w:t>
             </w:r>
+            <w:r>
+              <w:rPr>
+                <w:rFonts w:eastAsia="Aptos"/>
+                <w:sz w:val="18"/>
+                <w:szCs w:val="16"/>
+              </w:rPr>
+              <w:t>02/12/2025</w:t>
+            </w:r>
           </w:p>
         </w:tc>
       </w:tr>
@@ -17404,7 +17855,31 @@
                 <w:sz w:val="18"/>
                 <w:szCs w:val="16"/>
               </w:rPr>
-              <w:t>Condiciones de ejecución: Ejecutar la aplicación web en el dominio proporcionado</w:t>
+              <w:t xml:space="preserve">Condiciones de ejecución: </w:t>
+            </w:r>
+            <w:r>
+              <w:rPr>
+                <w:rFonts w:eastAsia="Aptos"/>
+                <w:sz w:val="18"/>
+                <w:szCs w:val="16"/>
+              </w:rPr>
+              <w:t>Ejecución</w:t>
+            </w:r>
+            <w:r>
+              <w:rPr>
+                <w:rFonts w:eastAsia="Aptos"/>
+                <w:sz w:val="18"/>
+                <w:szCs w:val="16"/>
+              </w:rPr>
+              <w:t xml:space="preserve"> de</w:t>
+            </w:r>
+            <w:r>
+              <w:rPr>
+                <w:rFonts w:eastAsia="Aptos"/>
+                <w:sz w:val="18"/>
+                <w:szCs w:val="16"/>
+              </w:rPr>
+              <w:t xml:space="preserve"> la aplicación en el entorno de desarrollo</w:t>
             </w:r>
           </w:p>
         </w:tc>
@@ -17876,6 +18351,14 @@
               </w:rPr>
               <w:t xml:space="preserve">Fecha: </w:t>
             </w:r>
+            <w:r>
+              <w:rPr>
+                <w:rFonts w:eastAsia="Aptos"/>
+                <w:sz w:val="18"/>
+                <w:szCs w:val="16"/>
+              </w:rPr>
+              <w:t>02/12/2025</w:t>
+            </w:r>
           </w:p>
         </w:tc>
       </w:tr>
@@ -17932,7 +18415,39 @@
                 <w:sz w:val="18"/>
                 <w:szCs w:val="16"/>
               </w:rPr>
-              <w:t>Condiciones de ejecución: Ejecutar la aplicación web en el dominio proporcionado y contar con un paciente autenticado con cita previamente agendada y con el servicio de notificaciones por WhatsApp</w:t>
+              <w:t xml:space="preserve">Condiciones de ejecución: </w:t>
+            </w:r>
+            <w:r>
+              <w:rPr>
+                <w:rFonts w:eastAsia="Aptos"/>
+                <w:sz w:val="18"/>
+                <w:szCs w:val="16"/>
+              </w:rPr>
+              <w:t xml:space="preserve">Ejecución </w:t>
+            </w:r>
+            <w:r>
+              <w:rPr>
+                <w:rFonts w:eastAsia="Aptos"/>
+                <w:sz w:val="18"/>
+                <w:szCs w:val="16"/>
+              </w:rPr>
+              <w:t xml:space="preserve">de </w:t>
+            </w:r>
+            <w:r>
+              <w:rPr>
+                <w:rFonts w:eastAsia="Aptos"/>
+                <w:sz w:val="18"/>
+                <w:szCs w:val="16"/>
+              </w:rPr>
+              <w:t xml:space="preserve">la aplicación en el entorno de desarrollo </w:t>
+            </w:r>
+            <w:r>
+              <w:rPr>
+                <w:rFonts w:eastAsia="Aptos"/>
+                <w:sz w:val="18"/>
+                <w:szCs w:val="16"/>
+              </w:rPr>
+              <w:t>y contar con un paciente autenticado con cita previamente agendada y con el servicio de notificaciones por WhatsApp</w:t>
             </w:r>
           </w:p>
         </w:tc>
@@ -18372,6 +18887,14 @@
               </w:rPr>
               <w:t xml:space="preserve">Fecha: </w:t>
             </w:r>
+            <w:r>
+              <w:rPr>
+                <w:rFonts w:eastAsia="Aptos"/>
+                <w:sz w:val="18"/>
+                <w:szCs w:val="16"/>
+              </w:rPr>
+              <w:t>09/12/2025</w:t>
+            </w:r>
           </w:p>
         </w:tc>
       </w:tr>
@@ -18428,7 +18951,15 @@
                 <w:sz w:val="18"/>
                 <w:szCs w:val="16"/>
               </w:rPr>
-              <w:t>Condiciones de ejecución: Ejecutar la aplicación web en el dominio proporcionado</w:t>
+              <w:t xml:space="preserve">Condiciones de ejecución: </w:t>
+            </w:r>
+            <w:r>
+              <w:rPr>
+                <w:rFonts w:eastAsia="Aptos"/>
+                <w:sz w:val="18"/>
+                <w:szCs w:val="16"/>
+              </w:rPr>
+              <w:t>Ejecución de la aplicación en el entorno de desarrollo</w:t>
             </w:r>
           </w:p>
         </w:tc>
@@ -18869,6 +19400,14 @@
               </w:rPr>
               <w:t xml:space="preserve">Fecha: </w:t>
             </w:r>
+            <w:r>
+              <w:rPr>
+                <w:rFonts w:eastAsia="Aptos"/>
+                <w:sz w:val="18"/>
+                <w:szCs w:val="16"/>
+              </w:rPr>
+              <w:t>09/12/2025</w:t>
+            </w:r>
           </w:p>
         </w:tc>
       </w:tr>
@@ -18925,7 +19464,31 @@
                 <w:sz w:val="18"/>
                 <w:szCs w:val="16"/>
               </w:rPr>
-              <w:t>Condiciones de ejecución: Ejecutar la aplicación web en el dominio proporcionado</w:t>
+              <w:t xml:space="preserve">Condiciones de ejecución: </w:t>
+            </w:r>
+            <w:r>
+              <w:rPr>
+                <w:rFonts w:eastAsia="Aptos"/>
+                <w:sz w:val="18"/>
+                <w:szCs w:val="16"/>
+              </w:rPr>
+              <w:t xml:space="preserve">Ejecución </w:t>
+            </w:r>
+            <w:r>
+              <w:rPr>
+                <w:rFonts w:eastAsia="Aptos"/>
+                <w:sz w:val="18"/>
+                <w:szCs w:val="16"/>
+              </w:rPr>
+              <w:t xml:space="preserve">de </w:t>
+            </w:r>
+            <w:r>
+              <w:rPr>
+                <w:rFonts w:eastAsia="Aptos"/>
+                <w:sz w:val="18"/>
+                <w:szCs w:val="16"/>
+              </w:rPr>
+              <w:t>la aplicación en el entorno de desarrollo</w:t>
             </w:r>
           </w:p>
         </w:tc>
@@ -19367,6 +19930,14 @@
               </w:rPr>
               <w:t xml:space="preserve">Fecha: </w:t>
             </w:r>
+            <w:r>
+              <w:rPr>
+                <w:rFonts w:eastAsia="Aptos"/>
+                <w:sz w:val="18"/>
+                <w:szCs w:val="16"/>
+              </w:rPr>
+              <w:t>09/12/2025</w:t>
+            </w:r>
           </w:p>
         </w:tc>
       </w:tr>
@@ -19423,7 +19994,15 @@
                 <w:sz w:val="18"/>
                 <w:szCs w:val="16"/>
               </w:rPr>
-              <w:t>Condiciones de ejecución: Ejecutar la aplicación web en el dominio proporcionado</w:t>
+              <w:t xml:space="preserve">Condiciones de ejecución: </w:t>
+            </w:r>
+            <w:r>
+              <w:rPr>
+                <w:rFonts w:eastAsia="Aptos"/>
+                <w:sz w:val="18"/>
+                <w:szCs w:val="16"/>
+              </w:rPr>
+              <w:t>Ejecución de la aplicación en el entorno de desarrollo</w:t>
             </w:r>
           </w:p>
         </w:tc>
@@ -19863,6 +20442,14 @@
               </w:rPr>
               <w:t xml:space="preserve">Fecha: </w:t>
             </w:r>
+            <w:r>
+              <w:rPr>
+                <w:rFonts w:eastAsia="Aptos"/>
+                <w:sz w:val="18"/>
+                <w:szCs w:val="16"/>
+              </w:rPr>
+              <w:t>16/12/2025</w:t>
+            </w:r>
           </w:p>
         </w:tc>
       </w:tr>
@@ -19919,7 +20506,15 @@
                 <w:sz w:val="18"/>
                 <w:szCs w:val="16"/>
               </w:rPr>
-              <w:t>Condiciones de ejecución: Ejecutar la aplicación web en el dominio proporcionado</w:t>
+              <w:t xml:space="preserve">Condiciones de ejecución: </w:t>
+            </w:r>
+            <w:r>
+              <w:rPr>
+                <w:rFonts w:eastAsia="Aptos"/>
+                <w:sz w:val="18"/>
+                <w:szCs w:val="16"/>
+              </w:rPr>
+              <w:t>Ejecución de la aplicación en el entorno de desarrollo</w:t>
             </w:r>
           </w:p>
         </w:tc>
@@ -20284,6 +20879,14 @@
               </w:rPr>
               <w:t xml:space="preserve">Fecha: </w:t>
             </w:r>
+            <w:r>
+              <w:rPr>
+                <w:rFonts w:eastAsia="Aptos"/>
+                <w:sz w:val="18"/>
+                <w:szCs w:val="16"/>
+              </w:rPr>
+              <w:t>16/12/2025</w:t>
+            </w:r>
           </w:p>
         </w:tc>
       </w:tr>
@@ -20340,7 +20943,15 @@
                 <w:sz w:val="18"/>
                 <w:szCs w:val="16"/>
               </w:rPr>
-              <w:t>Condiciones de ejecución: Ejecutar la aplicación web en el dominio proporcionado</w:t>
+              <w:t xml:space="preserve">Condiciones de ejecución: </w:t>
+            </w:r>
+            <w:r>
+              <w:rPr>
+                <w:rFonts w:eastAsia="Aptos"/>
+                <w:sz w:val="18"/>
+                <w:szCs w:val="16"/>
+              </w:rPr>
+              <w:t>Ejecución de la aplicación en el entorno de desarrollo</w:t>
             </w:r>
           </w:p>
         </w:tc>
@@ -20804,6 +21415,14 @@
               </w:rPr>
               <w:t xml:space="preserve">Fecha: </w:t>
             </w:r>
+            <w:r>
+              <w:rPr>
+                <w:rFonts w:eastAsia="Aptos"/>
+                <w:sz w:val="18"/>
+                <w:szCs w:val="16"/>
+              </w:rPr>
+              <w:t>16/12/2025</w:t>
+            </w:r>
           </w:p>
         </w:tc>
       </w:tr>
@@ -20860,7 +21479,15 @@
                 <w:sz w:val="18"/>
                 <w:szCs w:val="16"/>
               </w:rPr>
-              <w:t>Condiciones de ejecución: Ejecutar la aplicación web en el dominio proporcionado</w:t>
+              <w:t xml:space="preserve">Condiciones de ejecución: </w:t>
+            </w:r>
+            <w:r>
+              <w:rPr>
+                <w:rFonts w:eastAsia="Aptos"/>
+                <w:sz w:val="18"/>
+                <w:szCs w:val="16"/>
+              </w:rPr>
+              <w:t>Ejecución de la aplicación en el entorno de desarrollo</w:t>
             </w:r>
           </w:p>
         </w:tc>
@@ -21251,6 +21878,22 @@
               </w:rPr>
               <w:t xml:space="preserve">Fecha: </w:t>
             </w:r>
+            <w:r>
+              <w:rPr>
+                <w:rFonts w:eastAsia="Aptos"/>
+                <w:sz w:val="18"/>
+                <w:szCs w:val="16"/>
+              </w:rPr>
+              <w:t>30</w:t>
+            </w:r>
+            <w:r>
+              <w:rPr>
+                <w:rFonts w:eastAsia="Aptos"/>
+                <w:sz w:val="18"/>
+                <w:szCs w:val="16"/>
+              </w:rPr>
+              <w:t>/12/2026</w:t>
+            </w:r>
           </w:p>
         </w:tc>
       </w:tr>
@@ -21307,7 +21950,15 @@
                 <w:sz w:val="18"/>
                 <w:szCs w:val="16"/>
               </w:rPr>
-              <w:t>Condiciones de ejecución: Ejecutar la aplicación web en el dominio proporcionado</w:t>
+              <w:t xml:space="preserve">Condiciones de ejecución: </w:t>
+            </w:r>
+            <w:r>
+              <w:rPr>
+                <w:rFonts w:eastAsia="Aptos"/>
+                <w:sz w:val="18"/>
+                <w:szCs w:val="16"/>
+              </w:rPr>
+              <w:t>Ejecución de la aplicación en el entorno de desarrollo</w:t>
             </w:r>
           </w:p>
         </w:tc>

</xml_diff>